<commit_message>
Creating release v1.1 a691bd870195cfd3b962d4f8e5cfe64ad0516cbb
</commit_message>
<xml_diff>
--- a/README.docx
+++ b/README.docx
@@ -125,7 +125,7 @@
         <w:pStyle w:val="FirstParagraph"/>
       </w:pPr>
       <w:r>
-        <w:t xml:space="preserve">Example: The code in this replication package constructs the analysis file from the three data sources (Ruggles et al, 2018; Inglehart et al, 2019; BEA, 2016) using Stata and Julia. Two master files run all of the code to generate the data for the 15 figures and 3 tables in the paper. The replicator should expect the code to run for about 14 hours.</w:t>
+        <w:t xml:space="preserve">Example: The code in this replication package constructs the analysis file from the three data sources (Ruggles et al, 2018; Inglehart et al, 2019; BEA, 2016) using Stata and Julia. Two main files run all of the code to generate the data for the 15 figures and 3 tables in the paper. The replicator should expect the code to run for about 14 hours.</w:t>
       </w:r>
     </w:p>
     <w:p>
@@ -279,7 +279,15 @@
         <w:pStyle w:val="BlockText"/>
       </w:pPr>
       <w:r>
-        <w:t xml:space="preserve">The information should describe ALL data used, regardless of whether they are provided as part of the replication archive or not, and regardless of size or scope. For instance, if using GDP deflators, the source of the deflators (e.g. at the national statistical office) should also be listed here. If any of this information has been provided in a pre-registration, then a link to that registration may (partially) suffice.</w:t>
+        <w:t xml:space="preserve">The information should describe ALL data used, regardless of whether they are provided as part of the replication archive or not, and regardless of size or scope. The DAS should provide enough information that a replicator can obtain the data from the original source, even if the file is provided.</w:t>
+      </w:r>
+    </w:p>
+    <w:p>
+      <w:pPr>
+        <w:pStyle w:val="BlockText"/>
+      </w:pPr>
+      <w:r>
+        <w:t xml:space="preserve">For instance, if using GDP deflators, the source of the deflators (e.g. at the national statistical office) should also be listed here. If any of this information has been provided in a pre-registration, then a link to that registration may (partially) suffice.</w:t>
       </w:r>
     </w:p>
     <w:p>
@@ -376,7 +384,7 @@
         <w:t xml:space="preserve"> </w:t>
       </w:r>
       <w:r>
-        <w:t xml:space="preserve">that data. Thus, DAS augment data citations by going into additional detail that allow a researcher to assess cost, complexity, and availability over time of the data used by the original author.</w:t>
+        <w:t xml:space="preserve">those data. Thus, DAS augment data citations by going into additional detail that allow a researcher to assess cost, complexity, and availability over time of the data used by the original author.</w:t>
       </w:r>
     </w:p>
     <w:p>
@@ -402,13 +410,41 @@
     </w:p>
     <w:p>
       <w:pPr>
+        <w:numPr>
+          <w:ilvl w:val="0"/>
+          <w:numId w:val="1002"/>
+        </w:numPr>
+      </w:pPr>
+      <w:r>
+        <w:t xml:space="preserve">☐ I certify that the author(s) of the manuscript have documented permission to redistribute/publish the data contained within this replication package. Appropriate permission are documented in the</w:t>
+      </w:r>
+      <w:r>
+        <w:t xml:space="preserve"> </w:t>
+      </w:r>
+      <w:hyperlink r:id="rId31">
+        <w:r>
+          <w:rPr>
+            <w:rStyle w:val="Hyperlink"/>
+          </w:rPr>
+          <w:t xml:space="preserve">LICENSE.txt</w:t>
+        </w:r>
+      </w:hyperlink>
+      <w:r>
+        <w:t xml:space="preserve"> </w:t>
+      </w:r>
+      <w:r>
+        <w:t xml:space="preserve">file.</w:t>
+      </w:r>
+    </w:p>
+    <w:p>
+      <w:pPr>
         <w:pStyle w:val="Heading3"/>
       </w:pPr>
-      <w:bookmarkStart w:id="31" w:name="X6aebceb4f36b28aad88c5686aa76ba96bacc5f8"/>
+      <w:bookmarkStart w:id="32" w:name="X6aebceb4f36b28aad88c5686aa76ba96bacc5f8"/>
       <w:r>
         <w:t xml:space="preserve">(Optional, but recommended) License for Data</w:t>
       </w:r>
-      <w:bookmarkEnd w:id="31"/>
+      <w:bookmarkEnd w:id="32"/>
     </w:p>
     <w:p>
       <w:pPr>
@@ -420,7 +456,7 @@
       <w:r>
         <w:t xml:space="preserve"> </w:t>
       </w:r>
-      <w:hyperlink r:id="rId32">
+      <w:hyperlink r:id="rId33">
         <w:r>
           <w:rPr>
             <w:rStyle w:val="Hyperlink"/>
@@ -429,7 +465,45 @@
         </w:r>
       </w:hyperlink>
       <w:r>
-        <w:t xml:space="preserve">.</w:t>
+        <w:t xml:space="preserve">. For multiple licenses within a data package, the</w:t>
+      </w:r>
+      <w:r>
+        <w:t xml:space="preserve"> </w:t>
+      </w:r>
+      <w:r>
+        <w:rPr>
+          <w:rStyle w:val="VerbatimChar"/>
+        </w:rPr>
+        <w:t xml:space="preserve">LICENSE.txt</w:t>
+      </w:r>
+      <w:r>
+        <w:t xml:space="preserve"> </w:t>
+      </w:r>
+      <w:r>
+        <w:t xml:space="preserve">file might contain the concatenation of all the licenses that apply (for instance, a custom license for one file, plus a CC-BY license for another file).</w:t>
+      </w:r>
+    </w:p>
+    <w:p>
+      <w:pPr>
+        <w:pStyle w:val="BlockText"/>
+      </w:pPr>
+      <w:r>
+        <w:t xml:space="preserve">NOTE: In many cases, it is not up to the creator of the replication package to simply define a license, a license may be</w:t>
+      </w:r>
+      <w:r>
+        <w:t xml:space="preserve"> </w:t>
+      </w:r>
+      <w:r>
+        <w:rPr>
+          <w:i/>
+        </w:rPr>
+        <w:t xml:space="preserve">sticky</w:t>
+      </w:r>
+      <w:r>
+        <w:t xml:space="preserve"> </w:t>
+      </w:r>
+      <w:r>
+        <w:t xml:space="preserve">and be defined by the original data creator.</w:t>
       </w:r>
     </w:p>
     <w:p>
@@ -437,24 +511,16 @@
         <w:pStyle w:val="FirstParagraph"/>
       </w:pPr>
       <w:r>
-        <w:t xml:space="preserve">The code is licensed under a Creative Commons/CC-BY-NC/CC0 license. See</w:t>
-      </w:r>
-      <w:r>
-        <w:t xml:space="preserve"> </w:t>
-      </w:r>
-      <w:hyperlink r:id="rId33">
-        <w:r>
-          <w:rPr>
-            <w:rStyle w:val="Hyperlink"/>
-          </w:rPr>
-          <w:t xml:space="preserve">LICENSE.txt</w:t>
-        </w:r>
-      </w:hyperlink>
-      <w:r>
-        <w:t xml:space="preserve"> </w:t>
-      </w:r>
-      <w:r>
-        <w:t xml:space="preserve">for details.</w:t>
+        <w:rPr>
+          <w:i/>
+        </w:rPr>
+        <w:t xml:space="preserve">Example:</w:t>
+      </w:r>
+      <w:r>
+        <w:t xml:space="preserve"> </w:t>
+      </w:r>
+      <w:r>
+        <w:t xml:space="preserve">The data are licensed under a Creative Commons/CC-BY-NC license. See LICENSE.txt for details.</w:t>
       </w:r>
     </w:p>
     <w:p>
@@ -663,6 +729,369 @@
       </w:r>
       <w:r>
         <w:t xml:space="preserve">should have both variable and value labels).</w:t>
+      </w:r>
+    </w:p>
+    <w:p>
+      <w:pPr>
+        <w:numPr>
+          <w:ilvl w:val="0"/>
+          <w:numId w:val="1004"/>
+        </w:numPr>
+        <w:pStyle w:val="BlockText"/>
+      </w:pPr>
+      <w:r>
+        <w:t xml:space="preserve">List availability within the package</w:t>
+      </w:r>
+    </w:p>
+    <w:p>
+      <w:pPr>
+        <w:numPr>
+          <w:ilvl w:val="0"/>
+          <w:numId w:val="1004"/>
+        </w:numPr>
+        <w:pStyle w:val="BlockText"/>
+      </w:pPr>
+      <w:r>
+        <w:t xml:space="preserve">Use proper bibliographic references in addition to a verbose description (and provide a bibliography at the end of the README, expanding those references)</w:t>
+      </w:r>
+    </w:p>
+    <w:p>
+      <w:pPr>
+        <w:pStyle w:val="BlockText"/>
+      </w:pPr>
+      <w:r>
+        <w:t xml:space="preserve">A summary in tabular form can be useful:</w:t>
+      </w:r>
+    </w:p>
+    <w:tbl>
+      <w:tblPr>
+        <w:tblStyle w:val="Table"/>
+        <w:tblW w:type="pct" w:w="5000.0"/>
+        <w:tblLook w:firstRow="1"/>
+      </w:tblPr>
+      <w:tblGrid>
+        <w:gridCol w:w="1584"/>
+        <w:gridCol w:w="1584"/>
+        <w:gridCol w:w="1584"/>
+        <w:gridCol w:w="1584"/>
+        <w:gridCol w:w="1584"/>
+      </w:tblGrid>
+      <w:tr>
+        <w:trPr>
+          <w:cnfStyle w:firstRow="1"/>
+        </w:trPr>
+        <w:tc>
+          <w:tcPr>
+            <w:tcBorders>
+              <w:bottom w:val="single"/>
+            </w:tcBorders>
+            <w:vAlign w:val="bottom"/>
+          </w:tcPr>
+          <w:p>
+            <w:pPr>
+              <w:pStyle w:val="Compact"/>
+              <w:jc w:val="left"/>
+            </w:pPr>
+            <w:r>
+              <w:t xml:space="preserve">Data.Name</w:t>
+            </w:r>
+          </w:p>
+        </w:tc>
+        <w:tc>
+          <w:tcPr>
+            <w:tcBorders>
+              <w:bottom w:val="single"/>
+            </w:tcBorders>
+            <w:vAlign w:val="bottom"/>
+          </w:tcPr>
+          <w:p>
+            <w:pPr>
+              <w:pStyle w:val="Compact"/>
+              <w:jc w:val="left"/>
+            </w:pPr>
+            <w:r>
+              <w:t xml:space="preserve">Data.Files</w:t>
+            </w:r>
+          </w:p>
+        </w:tc>
+        <w:tc>
+          <w:tcPr>
+            <w:tcBorders>
+              <w:bottom w:val="single"/>
+            </w:tcBorders>
+            <w:vAlign w:val="bottom"/>
+          </w:tcPr>
+          <w:p>
+            <w:pPr>
+              <w:pStyle w:val="Compact"/>
+              <w:jc w:val="left"/>
+            </w:pPr>
+            <w:r>
+              <w:t xml:space="preserve">Location</w:t>
+            </w:r>
+          </w:p>
+        </w:tc>
+        <w:tc>
+          <w:tcPr>
+            <w:tcBorders>
+              <w:bottom w:val="single"/>
+            </w:tcBorders>
+            <w:vAlign w:val="bottom"/>
+          </w:tcPr>
+          <w:p>
+            <w:pPr>
+              <w:pStyle w:val="Compact"/>
+              <w:jc w:val="left"/>
+            </w:pPr>
+            <w:r>
+              <w:t xml:space="preserve">Provided</w:t>
+            </w:r>
+          </w:p>
+        </w:tc>
+        <w:tc>
+          <w:tcPr>
+            <w:tcBorders>
+              <w:bottom w:val="single"/>
+            </w:tcBorders>
+            <w:vAlign w:val="bottom"/>
+          </w:tcPr>
+          <w:p>
+            <w:pPr>
+              <w:pStyle w:val="Compact"/>
+              <w:jc w:val="left"/>
+            </w:pPr>
+            <w:r>
+              <w:t xml:space="preserve">Citation</w:t>
+            </w:r>
+          </w:p>
+        </w:tc>
+      </w:tr>
+      <w:tr>
+        <w:tc>
+          <w:p>
+            <w:pPr>
+              <w:pStyle w:val="Compact"/>
+              <w:jc w:val="left"/>
+            </w:pPr>
+            <w:r>
+              <w:t xml:space="preserve">“</w:t>
+            </w:r>
+            <w:r>
+              <w:t xml:space="preserve">Current Population Survey 2018</w:t>
+            </w:r>
+            <w:r>
+              <w:t xml:space="preserve">”</w:t>
+            </w:r>
+          </w:p>
+        </w:tc>
+        <w:tc>
+          <w:p>
+            <w:pPr>
+              <w:pStyle w:val="Compact"/>
+              <w:jc w:val="left"/>
+            </w:pPr>
+            <w:r>
+              <w:t xml:space="preserve">cepr_march_2018.dta</w:t>
+            </w:r>
+          </w:p>
+        </w:tc>
+        <w:tc>
+          <w:p>
+            <w:pPr>
+              <w:pStyle w:val="Compact"/>
+              <w:jc w:val="left"/>
+            </w:pPr>
+            <w:r>
+              <w:t xml:space="preserve">data/</w:t>
+            </w:r>
+          </w:p>
+        </w:tc>
+        <w:tc>
+          <w:p>
+            <w:pPr>
+              <w:pStyle w:val="Compact"/>
+              <w:jc w:val="left"/>
+            </w:pPr>
+            <w:r>
+              <w:t xml:space="preserve">TRUE</w:t>
+            </w:r>
+          </w:p>
+        </w:tc>
+        <w:tc>
+          <w:p>
+            <w:pPr>
+              <w:pStyle w:val="Compact"/>
+              <w:jc w:val="left"/>
+            </w:pPr>
+            <w:r>
+              <w:t xml:space="preserve">CEPR (2018)</w:t>
+            </w:r>
+          </w:p>
+        </w:tc>
+      </w:tr>
+      <w:tr>
+        <w:tc>
+          <w:p>
+            <w:pPr>
+              <w:pStyle w:val="Compact"/>
+              <w:jc w:val="left"/>
+            </w:pPr>
+            <w:r>
+              <w:t xml:space="preserve">“</w:t>
+            </w:r>
+            <w:r>
+              <w:t xml:space="preserve">Provincial Administration Reports</w:t>
+            </w:r>
+            <w:r>
+              <w:t xml:space="preserve">”</w:t>
+            </w:r>
+          </w:p>
+        </w:tc>
+        <w:tc>
+          <w:p>
+            <w:pPr>
+              <w:pStyle w:val="Compact"/>
+              <w:jc w:val="left"/>
+            </w:pPr>
+            <w:r>
+              <w:t xml:space="preserve">coast_simplepoint2.csv; rivers_simplepoint2.csv; RAIL_dummies.dta; railways_Dissolve_Simplify_point2.csv</w:t>
+            </w:r>
+          </w:p>
+        </w:tc>
+        <w:tc>
+          <w:p>
+            <w:pPr>
+              <w:pStyle w:val="Compact"/>
+              <w:jc w:val="left"/>
+            </w:pPr>
+            <w:r>
+              <w:t xml:space="preserve">Data/maps/</w:t>
+            </w:r>
+          </w:p>
+        </w:tc>
+        <w:tc>
+          <w:p>
+            <w:pPr>
+              <w:pStyle w:val="Compact"/>
+              <w:jc w:val="left"/>
+            </w:pPr>
+            <w:r>
+              <w:t xml:space="preserve">TRUE</w:t>
+            </w:r>
+          </w:p>
+        </w:tc>
+        <w:tc>
+          <w:p>
+            <w:pPr>
+              <w:pStyle w:val="Compact"/>
+              <w:jc w:val="left"/>
+            </w:pPr>
+            <w:r>
+              <w:t xml:space="preserve">Administration (2017)</w:t>
+            </w:r>
+          </w:p>
+        </w:tc>
+      </w:tr>
+      <w:tr>
+        <w:tc>
+          <w:p>
+            <w:pPr>
+              <w:pStyle w:val="Compact"/>
+              <w:jc w:val="left"/>
+            </w:pPr>
+            <w:r>
+              <w:t xml:space="preserve">“</w:t>
+            </w:r>
+            <w:r>
+              <w:t xml:space="preserve">2017 SAT scores</w:t>
+            </w:r>
+            <w:r>
+              <w:t xml:space="preserve">”</w:t>
+            </w:r>
+          </w:p>
+        </w:tc>
+        <w:tc>
+          <w:p>
+            <w:pPr>
+              <w:pStyle w:val="Compact"/>
+              <w:jc w:val="left"/>
+            </w:pPr>
+            <w:r>
+              <w:t xml:space="preserve">Not available</w:t>
+            </w:r>
+          </w:p>
+        </w:tc>
+        <w:tc>
+          <w:p>
+            <w:pPr>
+              <w:pStyle w:val="Compact"/>
+              <w:jc w:val="left"/>
+            </w:pPr>
+            <w:r>
+              <w:t xml:space="preserve">data/to_clean/</w:t>
+            </w:r>
+          </w:p>
+        </w:tc>
+        <w:tc>
+          <w:p>
+            <w:pPr>
+              <w:pStyle w:val="Compact"/>
+              <w:jc w:val="left"/>
+            </w:pPr>
+            <w:r>
+              <w:t xml:space="preserve">FALSE</w:t>
+            </w:r>
+          </w:p>
+        </w:tc>
+        <w:tc>
+          <w:p>
+            <w:pPr>
+              <w:pStyle w:val="Compact"/>
+              <w:jc w:val="left"/>
+            </w:pPr>
+            <w:r>
+              <w:t xml:space="preserve">College Board (2020)</w:t>
+            </w:r>
+          </w:p>
+        </w:tc>
+      </w:tr>
+    </w:tbl>
+    <w:p>
+      <w:pPr>
+        <w:pStyle w:val="BodyText"/>
+      </w:pPr>
+      <w:r>
+        <w:t xml:space="preserve">where the</w:t>
+      </w:r>
+      <w:r>
+        <w:t xml:space="preserve"> </w:t>
+      </w:r>
+      <w:r>
+        <w:rPr>
+          <w:rStyle w:val="VerbatimChar"/>
+        </w:rPr>
+        <w:t xml:space="preserve">Data.Name</w:t>
+      </w:r>
+      <w:r>
+        <w:t xml:space="preserve"> </w:t>
+      </w:r>
+      <w:r>
+        <w:t xml:space="preserve">column is then expanded in the subsequent paragraphs, and</w:t>
+      </w:r>
+      <w:r>
+        <w:t xml:space="preserve"> </w:t>
+      </w:r>
+      <w:r>
+        <w:rPr>
+          <w:rStyle w:val="VerbatimChar"/>
+        </w:rPr>
+        <w:t xml:space="preserve">CEPR (2018)</w:t>
+      </w:r>
+      <w:r>
+        <w:t xml:space="preserve"> </w:t>
+      </w:r>
+      <w:r>
+        <w:t xml:space="preserve">is resolved in the References section of the README.</w:t>
       </w:r>
     </w:p>
     <w:p>
@@ -1095,6 +1524,48 @@
       </w:pPr>
       <w:r>
         <w:t xml:space="preserve">INSTRUCTIONS: In some cases, authors will provide one dataset (file) per data source, and the code to combine them. In others, in particular when data access might be restrictive, the replication package may only include derived/analysis data. Every file should be described. This can be provided as a Excel/CSV table, or in the table below.</w:t>
+      </w:r>
+    </w:p>
+    <w:p>
+      <w:pPr>
+        <w:pStyle w:val="BlockText"/>
+      </w:pPr>
+      <w:r>
+        <w:t xml:space="preserve">INSTRUCTIONS: While it is often most convenient to provide data in the native format of the software used to analyze and process the data, not all formats are</w:t>
+      </w:r>
+      <w:r>
+        <w:t xml:space="preserve"> </w:t>
+      </w:r>
+      <w:r>
+        <w:t xml:space="preserve">“</w:t>
+      </w:r>
+      <w:r>
+        <w:t xml:space="preserve">open</w:t>
+      </w:r>
+      <w:r>
+        <w:t xml:space="preserve">”</w:t>
+      </w:r>
+      <w:r>
+        <w:t xml:space="preserve"> </w:t>
+      </w:r>
+      <w:r>
+        <w:t xml:space="preserve">and can be read by other (free) software. Data should at a minimum be provided in formats that can be read by open-source software (R, Python, others), and ideally be provided in non-proprietary, archival-friendly formats.</w:t>
+      </w:r>
+    </w:p>
+    <w:p>
+      <w:pPr>
+        <w:pStyle w:val="BlockText"/>
+      </w:pPr>
+      <w:r>
+        <w:t xml:space="preserve">INSTRUCTIONS: All data files should be fully documented: variables/columns should have labels (long-form meaningful names), and values should be explained. This might mean generating a codebook, pointing at a public codebook, or providing data in (non-proprietary) formats that allow for a rich description. This is in particular important for data that is not distributable.</w:t>
+      </w:r>
+    </w:p>
+    <w:p>
+      <w:pPr>
+        <w:pStyle w:val="BlockText"/>
+      </w:pPr>
+      <w:r>
+        <w:t xml:space="preserve">INSTRUCTIONS: Some journals require, and it is considered good practice, to provide synthetic or simulated data that has some of the key characteristics of the restricted-access data which are not provided. The level of fidelity may vary - it may be useful for debugging only, or it should allow to assess the key characteristics of the statistical/econometric procedure or the main conclusions of the paper.</w:t>
       </w:r>
     </w:p>
     <w:tbl>
@@ -1391,6 +1862,23 @@
           <w:rPr>
             <w:rStyle w:val="Hyperlink"/>
           </w:rPr>
+          <w:t xml:space="preserve">Julia</w:t>
+        </w:r>
+      </w:hyperlink>
+      <w:r>
+        <w:t xml:space="preserve"> </w:t>
+      </w:r>
+      <w:r>
+        <w:t xml:space="preserve">are easy to set up and implement. Specific software may have more sophisticated tools:</w:t>
+      </w:r>
+      <w:r>
+        <w:t xml:space="preserve"> </w:t>
+      </w:r>
+      <w:hyperlink r:id="rId51">
+        <w:r>
+          <w:rPr>
+            <w:rStyle w:val="Hyperlink"/>
+          </w:rPr>
           <w:t xml:space="preserve">Python</w:t>
         </w:r>
       </w:hyperlink>
@@ -1400,7 +1888,7 @@
       <w:r>
         <w:t xml:space="preserve"> </w:t>
       </w:r>
-      <w:hyperlink r:id="rId51">
+      <w:hyperlink r:id="rId52">
         <w:r>
           <w:rPr>
             <w:rStyle w:val="Hyperlink"/>
@@ -1409,21 +1897,18 @@
         </w:r>
       </w:hyperlink>
       <w:r>
-        <w:t xml:space="preserve"> </w:t>
-      </w:r>
-      <w:r>
-        <w:t xml:space="preserve">are easy to set up and implement.</w:t>
+        <w:t xml:space="preserve">.</w:t>
       </w:r>
     </w:p>
     <w:p>
       <w:pPr>
         <w:pStyle w:val="Heading3"/>
       </w:pPr>
-      <w:bookmarkStart w:id="52" w:name="software-requirements"/>
+      <w:bookmarkStart w:id="53" w:name="software-requirements"/>
       <w:r>
         <w:t xml:space="preserve">Software Requirements</w:t>
       </w:r>
-      <w:bookmarkEnd w:id="52"/>
+      <w:bookmarkEnd w:id="53"/>
     </w:p>
     <w:p>
       <w:pPr>
@@ -1637,19 +2122,19 @@
       <w:r>
         <w:t xml:space="preserve"> </w:t>
       </w:r>
-      <w:hyperlink r:id="rId50">
+      <w:hyperlink r:id="rId51">
         <w:r>
           <w:rPr>
             <w:rStyle w:val="Hyperlink"/>
           </w:rPr>
-          <w:t xml:space="preserve">https://pip.readthedocs.io/en/1.1/requirements.html</w:t>
+          <w:t xml:space="preserve">https://pip.pypa.io/en/stable/user_guide/#ensuring-repeatability</w:t>
         </w:r>
       </w:hyperlink>
       <w:r>
         <w:t xml:space="preserve"> </w:t>
       </w:r>
       <w:r>
-        <w:t xml:space="preserve">for further instructions on using the</w:t>
+        <w:t xml:space="preserve">for further instructions on creating and using the</w:t>
       </w:r>
       <w:r>
         <w:t xml:space="preserve"> </w:t>
@@ -1798,36 +2283,18 @@
       <w:pPr>
         <w:pStyle w:val="Heading3"/>
       </w:pPr>
-      <w:bookmarkStart w:id="53" w:name="memory-and-runtime-requirements"/>
-      <w:r>
-        <w:t xml:space="preserve">Memory and Runtime Requirements</w:t>
-      </w:r>
-      <w:bookmarkEnd w:id="53"/>
+      <w:bookmarkStart w:id="54" w:name="controlled-randomness"/>
+      <w:r>
+        <w:t xml:space="preserve">Controlled Randomness</w:t>
+      </w:r>
+      <w:bookmarkEnd w:id="54"/>
     </w:p>
     <w:p>
       <w:pPr>
         <w:pStyle w:val="BlockText"/>
       </w:pPr>
       <w:r>
-        <w:t xml:space="preserve">INSTRUCTIONS: Memory and compute-time requirements may also be relevant or even critical. Some example text follows. It may be useful to break this out by Table/Figure/section of processing. For instance, some estimation routines might run for weeks, but data prep and creating figures might only take a few minutes.</w:t>
-      </w:r>
-    </w:p>
-    <w:p>
-      <w:pPr>
-        <w:pStyle w:val="Heading4"/>
-      </w:pPr>
-      <w:bookmarkStart w:id="54" w:name="summary"/>
-      <w:r>
-        <w:t xml:space="preserve">Summary</w:t>
-      </w:r>
-      <w:bookmarkEnd w:id="54"/>
-    </w:p>
-    <w:p>
-      <w:pPr>
-        <w:pStyle w:val="FirstParagraph"/>
-      </w:pPr>
-      <w:r>
-        <w:t xml:space="preserve">Approximate time needed to reproduce the analyses on a standard (CURRENT YEAR) desktop machine:</w:t>
+        <w:t xml:space="preserve">INSTRUCTIONS: Some estimation code uses random numbers, almost always provided by pseudorandom number generators (PRNGs). For reproducibility purposes, these should be provided with a deterministic seed, so that the sequence of numbers provided is the same for the original author and any replicators. While this is not always possible, it is a requirement by many journals’ policies. The seed should be set once, and not use a time-stamp. If using parallel processing, special care needs to be taken. If using multiple programs in sequence, care must be taken on how to call these programs, ideally from a main program, so that the sequence is not altered.</w:t>
       </w:r>
     </w:p>
     <w:p>
@@ -1838,168 +2305,43 @@
         </w:numPr>
       </w:pPr>
       <w:r>
-        <w:t xml:space="preserve">☐ &lt;10 minutes</w:t>
-      </w:r>
-    </w:p>
-    <w:p>
-      <w:pPr>
-        <w:numPr>
-          <w:ilvl w:val="0"/>
-          <w:numId w:val="1009"/>
-        </w:numPr>
-      </w:pPr>
-      <w:r>
-        <w:t xml:space="preserve">☐ 10-60 minutes</w:t>
-      </w:r>
-    </w:p>
-    <w:p>
-      <w:pPr>
-        <w:numPr>
-          <w:ilvl w:val="0"/>
-          <w:numId w:val="1009"/>
-        </w:numPr>
-      </w:pPr>
-      <w:r>
-        <w:t xml:space="preserve">☐ 1-8 hours</w:t>
-      </w:r>
-    </w:p>
-    <w:p>
-      <w:pPr>
-        <w:numPr>
-          <w:ilvl w:val="0"/>
-          <w:numId w:val="1009"/>
-        </w:numPr>
-      </w:pPr>
-      <w:r>
-        <w:t xml:space="preserve">☐ 8-24 hours</w:t>
-      </w:r>
-    </w:p>
-    <w:p>
-      <w:pPr>
-        <w:numPr>
-          <w:ilvl w:val="0"/>
-          <w:numId w:val="1009"/>
-        </w:numPr>
-      </w:pPr>
-      <w:r>
-        <w:t xml:space="preserve">☐ 1-3 days</w:t>
-      </w:r>
-    </w:p>
-    <w:p>
-      <w:pPr>
-        <w:numPr>
-          <w:ilvl w:val="0"/>
-          <w:numId w:val="1009"/>
-        </w:numPr>
-      </w:pPr>
-      <w:r>
-        <w:t xml:space="preserve">☐ 3-14 days</w:t>
-      </w:r>
-    </w:p>
-    <w:p>
-      <w:pPr>
-        <w:numPr>
-          <w:ilvl w:val="0"/>
-          <w:numId w:val="1009"/>
-        </w:numPr>
-      </w:pPr>
-      <w:r>
-        <w:t xml:space="preserve">☐ &gt; 14 days</w:t>
-      </w:r>
-    </w:p>
-    <w:p>
-      <w:pPr>
-        <w:numPr>
-          <w:ilvl w:val="0"/>
-          <w:numId w:val="1009"/>
-        </w:numPr>
-      </w:pPr>
-      <w:r>
-        <w:t xml:space="preserve">☐ Not feasible to run on a desktop machine, as described below.</w:t>
+        <w:t xml:space="preserve">☐ Random seed is set at line _____ of program ______</w:t>
+      </w:r>
+    </w:p>
+    <w:p>
+      <w:pPr>
+        <w:pStyle w:val="Heading3"/>
+      </w:pPr>
+      <w:bookmarkStart w:id="55" w:name="memory-and-runtime-requirements"/>
+      <w:r>
+        <w:t xml:space="preserve">Memory and Runtime Requirements</w:t>
+      </w:r>
+      <w:bookmarkEnd w:id="55"/>
+    </w:p>
+    <w:p>
+      <w:pPr>
+        <w:pStyle w:val="BlockText"/>
+      </w:pPr>
+      <w:r>
+        <w:t xml:space="preserve">INSTRUCTIONS: Memory and compute-time requirements may also be relevant or even critical. Some example text follows. It may be useful to break this out by Table/Figure/section of processing. For instance, some estimation routines might run for weeks, but data prep and creating figures might only take a few minutes.</w:t>
       </w:r>
     </w:p>
     <w:p>
       <w:pPr>
         <w:pStyle w:val="Heading4"/>
       </w:pPr>
-      <w:bookmarkStart w:id="55" w:name="details"/>
-      <w:r>
-        <w:t xml:space="preserve">Details</w:t>
-      </w:r>
-      <w:bookmarkEnd w:id="55"/>
+      <w:bookmarkStart w:id="56" w:name="summary"/>
+      <w:r>
+        <w:t xml:space="preserve">Summary</w:t>
+      </w:r>
+      <w:bookmarkEnd w:id="56"/>
     </w:p>
     <w:p>
       <w:pPr>
         <w:pStyle w:val="FirstParagraph"/>
       </w:pPr>
       <w:r>
-        <w:t xml:space="preserve">The code was last run on a</w:t>
-      </w:r>
-      <w:r>
-        <w:t xml:space="preserve"> </w:t>
-      </w:r>
-      <w:r>
-        <w:rPr>
-          <w:b/>
-        </w:rPr>
-        <w:t xml:space="preserve">4-core Intel-based laptop with MacOS version 10.14.4</w:t>
-      </w:r>
-      <w:r>
-        <w:t xml:space="preserve">.</w:t>
-      </w:r>
-    </w:p>
-    <w:p>
-      <w:pPr>
-        <w:pStyle w:val="BodyText"/>
-      </w:pPr>
-      <w:r>
-        <w:t xml:space="preserve">Portions of the code were last run on a</w:t>
-      </w:r>
-      <w:r>
-        <w:t xml:space="preserve"> </w:t>
-      </w:r>
-      <w:r>
-        <w:rPr>
-          <w:b/>
-        </w:rPr>
-        <w:t xml:space="preserve">32-core Intel server with 1024 GB of RAM, 12 TB of fast local storage</w:t>
-      </w:r>
-      <w:r>
-        <w:t xml:space="preserve">. Computation took 734 hours.</w:t>
-      </w:r>
-    </w:p>
-    <w:p>
-      <w:pPr>
-        <w:pStyle w:val="BodyText"/>
-      </w:pPr>
-      <w:r>
-        <w:t xml:space="preserve">Portions of the code were last run on a</w:t>
-      </w:r>
-      <w:r>
-        <w:t xml:space="preserve"> </w:t>
-      </w:r>
-      <w:r>
-        <w:rPr>
-          <w:b/>
-        </w:rPr>
-        <w:t xml:space="preserve">12-node AWS R3 cluster, consuming 20,000 core-hours</w:t>
-      </w:r>
-      <w:r>
-        <w:t xml:space="preserve">.</w:t>
-      </w:r>
-    </w:p>
-    <w:p>
-      <w:pPr>
-        <w:pStyle w:val="BlockText"/>
-      </w:pPr>
-      <w:r>
-        <w:t xml:space="preserve">INSTRUCTIONS: Identifiying hardware and OS can be obtained through a variety of ways:</w:t>
-      </w:r>
-      <w:r>
-        <w:t xml:space="preserve"> </w:t>
-      </w:r>
-      <w:r>
-        <w:t xml:space="preserve">Some of these details can be found as follows:</w:t>
+        <w:t xml:space="preserve">Approximate time needed to reproduce the analyses on a standard (CURRENT YEAR) desktop machine:</w:t>
       </w:r>
     </w:p>
     <w:p>
@@ -2008,40 +2350,9 @@
           <w:ilvl w:val="0"/>
           <w:numId w:val="1010"/>
         </w:numPr>
-        <w:pStyle w:val="BlockText"/>
-      </w:pPr>
-      <w:r>
-        <w:t xml:space="preserve">(Windows) by right-clicking on</w:t>
-      </w:r>
-      <w:r>
-        <w:t xml:space="preserve"> </w:t>
-      </w:r>
-      <w:r>
-        <w:t xml:space="preserve">“</w:t>
-      </w:r>
-      <w:r>
-        <w:t xml:space="preserve">This PC</w:t>
-      </w:r>
-      <w:r>
-        <w:t xml:space="preserve">”</w:t>
-      </w:r>
-      <w:r>
-        <w:t xml:space="preserve"> </w:t>
-      </w:r>
-      <w:r>
-        <w:t xml:space="preserve">in File Explorer and choosing</w:t>
-      </w:r>
-      <w:r>
-        <w:t xml:space="preserve"> </w:t>
-      </w:r>
-      <w:r>
-        <w:t xml:space="preserve">“</w:t>
-      </w:r>
-      <w:r>
-        <w:t xml:space="preserve">Properties</w:t>
-      </w:r>
-      <w:r>
-        <w:t xml:space="preserve">”</w:t>
+      </w:pPr>
+      <w:r>
+        <w:t xml:space="preserve">☐ &lt;10 minutes</w:t>
       </w:r>
     </w:p>
     <w:p>
@@ -2050,22 +2361,9 @@
           <w:ilvl w:val="0"/>
           <w:numId w:val="1010"/>
         </w:numPr>
-        <w:pStyle w:val="BlockText"/>
-      </w:pPr>
-      <w:r>
-        <w:t xml:space="preserve">(Mac) Apple-menu &gt;</w:t>
-      </w:r>
-      <w:r>
-        <w:t xml:space="preserve"> </w:t>
-      </w:r>
-      <w:r>
-        <w:t xml:space="preserve">“</w:t>
-      </w:r>
-      <w:r>
-        <w:t xml:space="preserve">About this Mac</w:t>
-      </w:r>
-      <w:r>
-        <w:t xml:space="preserve">”</w:t>
+      </w:pPr>
+      <w:r>
+        <w:t xml:space="preserve">☐ 10-60 minutes</w:t>
       </w:r>
     </w:p>
     <w:p>
@@ -2074,15 +2372,242 @@
           <w:ilvl w:val="0"/>
           <w:numId w:val="1010"/>
         </w:numPr>
+      </w:pPr>
+      <w:r>
+        <w:t xml:space="preserve">☐ 1-2 hours</w:t>
+      </w:r>
+    </w:p>
+    <w:p>
+      <w:pPr>
+        <w:numPr>
+          <w:ilvl w:val="0"/>
+          <w:numId w:val="1010"/>
+        </w:numPr>
+      </w:pPr>
+      <w:r>
+        <w:t xml:space="preserve">☐ 2-8 hours</w:t>
+      </w:r>
+    </w:p>
+    <w:p>
+      <w:pPr>
+        <w:numPr>
+          <w:ilvl w:val="0"/>
+          <w:numId w:val="1010"/>
+        </w:numPr>
+      </w:pPr>
+      <w:r>
+        <w:t xml:space="preserve">☐ 8-24 hours</w:t>
+      </w:r>
+    </w:p>
+    <w:p>
+      <w:pPr>
+        <w:numPr>
+          <w:ilvl w:val="0"/>
+          <w:numId w:val="1010"/>
+        </w:numPr>
+      </w:pPr>
+      <w:r>
+        <w:t xml:space="preserve">☐ 1-3 days</w:t>
+      </w:r>
+    </w:p>
+    <w:p>
+      <w:pPr>
+        <w:numPr>
+          <w:ilvl w:val="0"/>
+          <w:numId w:val="1010"/>
+        </w:numPr>
+      </w:pPr>
+      <w:r>
+        <w:t xml:space="preserve">☐ 3-14 days</w:t>
+      </w:r>
+    </w:p>
+    <w:p>
+      <w:pPr>
+        <w:numPr>
+          <w:ilvl w:val="0"/>
+          <w:numId w:val="1010"/>
+        </w:numPr>
+      </w:pPr>
+      <w:r>
+        <w:t xml:space="preserve">☐ &gt; 14 days</w:t>
+      </w:r>
+    </w:p>
+    <w:p>
+      <w:pPr>
+        <w:numPr>
+          <w:ilvl w:val="0"/>
+          <w:numId w:val="1010"/>
+        </w:numPr>
+      </w:pPr>
+      <w:r>
+        <w:t xml:space="preserve">☐ Not feasible to run on a desktop machine, as described below.</w:t>
+      </w:r>
+    </w:p>
+    <w:p>
+      <w:pPr>
+        <w:pStyle w:val="Heading4"/>
+      </w:pPr>
+      <w:bookmarkStart w:id="57" w:name="details"/>
+      <w:r>
+        <w:t xml:space="preserve">Details</w:t>
+      </w:r>
+      <w:bookmarkEnd w:id="57"/>
+    </w:p>
+    <w:p>
+      <w:pPr>
+        <w:pStyle w:val="FirstParagraph"/>
+      </w:pPr>
+      <w:r>
+        <w:t xml:space="preserve">The code was last run on a</w:t>
+      </w:r>
+      <w:r>
+        <w:t xml:space="preserve"> </w:t>
+      </w:r>
+      <w:r>
+        <w:rPr>
+          <w:b/>
+        </w:rPr>
+        <w:t xml:space="preserve">4-core Intel-based laptop with MacOS version 10.14.4</w:t>
+      </w:r>
+      <w:r>
+        <w:t xml:space="preserve">.</w:t>
+      </w:r>
+    </w:p>
+    <w:p>
+      <w:pPr>
+        <w:pStyle w:val="BodyText"/>
+      </w:pPr>
+      <w:r>
+        <w:t xml:space="preserve">Portions of the code were last run on a</w:t>
+      </w:r>
+      <w:r>
+        <w:t xml:space="preserve"> </w:t>
+      </w:r>
+      <w:r>
+        <w:rPr>
+          <w:b/>
+        </w:rPr>
+        <w:t xml:space="preserve">32-core Intel server with 1024 GB of RAM, 12 TB of fast local storage</w:t>
+      </w:r>
+      <w:r>
+        <w:t xml:space="preserve">. Computation took 734 hours.</w:t>
+      </w:r>
+    </w:p>
+    <w:p>
+      <w:pPr>
+        <w:pStyle w:val="BodyText"/>
+      </w:pPr>
+      <w:r>
+        <w:t xml:space="preserve">Portions of the code were last run on a</w:t>
+      </w:r>
+      <w:r>
+        <w:t xml:space="preserve"> </w:t>
+      </w:r>
+      <w:r>
+        <w:rPr>
+          <w:b/>
+        </w:rPr>
+        <w:t xml:space="preserve">12-node AWS R3 cluster, consuming 20,000 core-hours</w:t>
+      </w:r>
+      <w:r>
+        <w:t xml:space="preserve">.</w:t>
+      </w:r>
+    </w:p>
+    <w:p>
+      <w:pPr>
         <w:pStyle w:val="BlockText"/>
       </w:pPr>
       <w:r>
+        <w:t xml:space="preserve">INSTRUCTIONS: Identifiying hardware and OS can be obtained through a variety of ways:</w:t>
+      </w:r>
+      <w:r>
+        <w:t xml:space="preserve"> </w:t>
+      </w:r>
+      <w:r>
+        <w:t xml:space="preserve">Some of these details can be found as follows:</w:t>
+      </w:r>
+    </w:p>
+    <w:p>
+      <w:pPr>
+        <w:numPr>
+          <w:ilvl w:val="0"/>
+          <w:numId w:val="1011"/>
+        </w:numPr>
+        <w:pStyle w:val="BlockText"/>
+      </w:pPr>
+      <w:r>
+        <w:t xml:space="preserve">(Windows) by right-clicking on</w:t>
+      </w:r>
+      <w:r>
+        <w:t xml:space="preserve"> </w:t>
+      </w:r>
+      <w:r>
+        <w:t xml:space="preserve">“</w:t>
+      </w:r>
+      <w:r>
+        <w:t xml:space="preserve">This PC</w:t>
+      </w:r>
+      <w:r>
+        <w:t xml:space="preserve">”</w:t>
+      </w:r>
+      <w:r>
+        <w:t xml:space="preserve"> </w:t>
+      </w:r>
+      <w:r>
+        <w:t xml:space="preserve">in File Explorer and choosing</w:t>
+      </w:r>
+      <w:r>
+        <w:t xml:space="preserve"> </w:t>
+      </w:r>
+      <w:r>
+        <w:t xml:space="preserve">“</w:t>
+      </w:r>
+      <w:r>
+        <w:t xml:space="preserve">Properties</w:t>
+      </w:r>
+      <w:r>
+        <w:t xml:space="preserve">”</w:t>
+      </w:r>
+    </w:p>
+    <w:p>
+      <w:pPr>
+        <w:numPr>
+          <w:ilvl w:val="0"/>
+          <w:numId w:val="1011"/>
+        </w:numPr>
+        <w:pStyle w:val="BlockText"/>
+      </w:pPr>
+      <w:r>
+        <w:t xml:space="preserve">(Mac) Apple-menu &gt;</w:t>
+      </w:r>
+      <w:r>
+        <w:t xml:space="preserve"> </w:t>
+      </w:r>
+      <w:r>
+        <w:t xml:space="preserve">“</w:t>
+      </w:r>
+      <w:r>
+        <w:t xml:space="preserve">About this Mac</w:t>
+      </w:r>
+      <w:r>
+        <w:t xml:space="preserve">”</w:t>
+      </w:r>
+    </w:p>
+    <w:p>
+      <w:pPr>
+        <w:numPr>
+          <w:ilvl w:val="0"/>
+          <w:numId w:val="1011"/>
+        </w:numPr>
+        <w:pStyle w:val="BlockText"/>
+      </w:pPr>
+      <w:r>
         <w:t xml:space="preserve">(Linux) see code in</w:t>
       </w:r>
       <w:r>
         <w:t xml:space="preserve"> </w:t>
       </w:r>
-      <w:hyperlink r:id="rId56">
+      <w:hyperlink r:id="rId58">
         <w:r>
           <w:rPr>
             <w:rStyle w:val="Hyperlink"/>
@@ -2098,11 +2623,11 @@
       <w:pPr>
         <w:pStyle w:val="Heading2"/>
       </w:pPr>
-      <w:bookmarkStart w:id="57" w:name="description-of-programscode"/>
+      <w:bookmarkStart w:id="59" w:name="description-of-programscode"/>
       <w:r>
         <w:t xml:space="preserve">Description of programs/code</w:t>
       </w:r>
-      <w:bookmarkEnd w:id="57"/>
+      <w:bookmarkEnd w:id="59"/>
     </w:p>
     <w:p>
       <w:pPr>
@@ -2116,7 +2641,7 @@
       <w:pPr>
         <w:numPr>
           <w:ilvl w:val="0"/>
-          <w:numId w:val="1011"/>
+          <w:numId w:val="1012"/>
         </w:numPr>
       </w:pPr>
       <w:r>
@@ -2144,7 +2669,7 @@
         <w:rPr>
           <w:rStyle w:val="VerbatimChar"/>
         </w:rPr>
-        <w:t xml:space="preserve">programs/01_dataprep/master.do</w:t>
+        <w:t xml:space="preserve">programs/01_dataprep/main.do</w:t>
       </w:r>
       <w:r>
         <w:t xml:space="preserve"> </w:t>
@@ -2157,7 +2682,7 @@
       <w:pPr>
         <w:numPr>
           <w:ilvl w:val="0"/>
-          <w:numId w:val="1011"/>
+          <w:numId w:val="1012"/>
         </w:numPr>
       </w:pPr>
       <w:r>
@@ -2185,7 +2710,7 @@
         <w:rPr>
           <w:rStyle w:val="VerbatimChar"/>
         </w:rPr>
-        <w:t xml:space="preserve">programs/02_analysis/master.do</w:t>
+        <w:t xml:space="preserve">programs/02_analysis/main.do</w:t>
       </w:r>
       <w:r>
         <w:t xml:space="preserve"> </w:t>
@@ -2200,7 +2725,7 @@
         <w:rPr>
           <w:rStyle w:val="VerbatimChar"/>
         </w:rPr>
-        <w:t xml:space="preserve">master.do</w:t>
+        <w:t xml:space="preserve">main.do</w:t>
       </w:r>
       <w:r>
         <w:t xml:space="preserve"> </w:t>
@@ -2246,7 +2771,7 @@
       <w:pPr>
         <w:numPr>
           <w:ilvl w:val="0"/>
-          <w:numId w:val="1011"/>
+          <w:numId w:val="1012"/>
         </w:numPr>
       </w:pPr>
       <w:r>
@@ -2274,7 +2799,7 @@
         <w:rPr>
           <w:rStyle w:val="VerbatimChar"/>
         </w:rPr>
-        <w:t xml:space="preserve">programs/03_appendix/master-appendix.do</w:t>
+        <w:t xml:space="preserve">programs/03_appendix/main-appendix.do</w:t>
       </w:r>
       <w:r>
         <w:t xml:space="preserve"> </w:t>
@@ -2287,7 +2812,7 @@
       <w:pPr>
         <w:numPr>
           <w:ilvl w:val="0"/>
-          <w:numId w:val="1011"/>
+          <w:numId w:val="1012"/>
         </w:numPr>
       </w:pPr>
       <w:r>
@@ -2315,7 +2840,7 @@
         <w:rPr>
           <w:rStyle w:val="VerbatimChar"/>
         </w:rPr>
-        <w:t xml:space="preserve">master.do</w:t>
+        <w:t xml:space="preserve">main.do</w:t>
       </w:r>
       <w:r>
         <w:t xml:space="preserve"> </w:t>
@@ -2328,7 +2853,7 @@
       <w:pPr>
         <w:numPr>
           <w:ilvl w:val="0"/>
-          <w:numId w:val="1011"/>
+          <w:numId w:val="1012"/>
         </w:numPr>
       </w:pPr>
       <w:r>
@@ -2384,7 +2909,7 @@
       <w:pPr>
         <w:numPr>
           <w:ilvl w:val="0"/>
-          <w:numId w:val="1011"/>
+          <w:numId w:val="1012"/>
         </w:numPr>
       </w:pPr>
       <w:r>
@@ -2437,11 +2962,11 @@
       <w:pPr>
         <w:pStyle w:val="Heading3"/>
       </w:pPr>
-      <w:bookmarkStart w:id="58" w:name="X84fd486c3cefb2398663d3a0f3c6e537ec53bf0"/>
+      <w:bookmarkStart w:id="60" w:name="X84fd486c3cefb2398663d3a0f3c6e537ec53bf0"/>
       <w:r>
         <w:t xml:space="preserve">(Optional, but recommended) License for Code</w:t>
       </w:r>
-      <w:bookmarkEnd w:id="58"/>
+      <w:bookmarkEnd w:id="60"/>
     </w:p>
     <w:p>
       <w:pPr>
@@ -2453,7 +2978,7 @@
       <w:r>
         <w:t xml:space="preserve"> </w:t>
       </w:r>
-      <w:hyperlink r:id="rId32">
+      <w:hyperlink r:id="rId33">
         <w:r>
           <w:rPr>
             <w:rStyle w:val="Hyperlink"/>
@@ -2470,12 +2995,12 @@
         <w:pStyle w:val="FirstParagraph"/>
       </w:pPr>
       <w:r>
-        <w:t xml:space="preserve">The code is licensed under a MIT/BSD/GPL/Creative Commons license. See</w:t>
-      </w:r>
-      <w:r>
-        <w:t xml:space="preserve"> </w:t>
-      </w:r>
-      <w:hyperlink r:id="rId33">
+        <w:t xml:space="preserve">The code is licensed under a MIT/BSD/GPL [choose one!] license. See</w:t>
+      </w:r>
+      <w:r>
+        <w:t xml:space="preserve"> </w:t>
+      </w:r>
+      <w:hyperlink r:id="rId31">
         <w:r>
           <w:rPr>
             <w:rStyle w:val="Hyperlink"/>
@@ -2494,145 +3019,19 @@
       <w:pPr>
         <w:pStyle w:val="Heading2"/>
       </w:pPr>
-      <w:bookmarkStart w:id="59" w:name="instructions-to-replicators"/>
+      <w:bookmarkStart w:id="61" w:name="instructions-to-replicators"/>
       <w:r>
         <w:t xml:space="preserve">Instructions to Replicators</w:t>
       </w:r>
-      <w:bookmarkEnd w:id="59"/>
+      <w:bookmarkEnd w:id="61"/>
     </w:p>
     <w:p>
       <w:pPr>
         <w:pStyle w:val="BlockText"/>
       </w:pPr>
       <w:r>
-        <w:t xml:space="preserve">INSTRUCTIONS: The first two sections ensure that the data and software necessary to conduct the replication have been collected. This section then describes a human-readable instruction to conduct the replication. This may be simple, or may involve many complicated steps. It should be a simple list, no excess prose. Strict linear sequence. If more than 4-5 manual steps, please wrap a master program/Makefile around them, in logical sequences. Examples follow.</w:t>
-      </w:r>
-    </w:p>
-    <w:p>
-      <w:pPr>
-        <w:numPr>
-          <w:ilvl w:val="0"/>
-          <w:numId w:val="1012"/>
-        </w:numPr>
-      </w:pPr>
-      <w:r>
-        <w:t xml:space="preserve">Edit</w:t>
-      </w:r>
-      <w:r>
-        <w:t xml:space="preserve"> </w:t>
-      </w:r>
-      <w:r>
-        <w:rPr>
-          <w:rStyle w:val="VerbatimChar"/>
-        </w:rPr>
-        <w:t xml:space="preserve">programs/config.do</w:t>
-      </w:r>
-      <w:r>
-        <w:t xml:space="preserve"> </w:t>
-      </w:r>
-      <w:r>
-        <w:t xml:space="preserve">to adjust the default path</w:t>
-      </w:r>
-    </w:p>
-    <w:p>
-      <w:pPr>
-        <w:numPr>
-          <w:ilvl w:val="0"/>
-          <w:numId w:val="1012"/>
-        </w:numPr>
-      </w:pPr>
-      <w:r>
-        <w:t xml:space="preserve">Run</w:t>
-      </w:r>
-      <w:r>
-        <w:t xml:space="preserve"> </w:t>
-      </w:r>
-      <w:r>
-        <w:rPr>
-          <w:rStyle w:val="VerbatimChar"/>
-        </w:rPr>
-        <w:t xml:space="preserve">programs/00_setup.do</w:t>
-      </w:r>
-      <w:r>
-        <w:t xml:space="preserve"> </w:t>
-      </w:r>
-      <w:r>
-        <w:t xml:space="preserve">once on a new system to set up the working environment.</w:t>
-      </w:r>
-    </w:p>
-    <w:p>
-      <w:pPr>
-        <w:numPr>
-          <w:ilvl w:val="0"/>
-          <w:numId w:val="1012"/>
-        </w:numPr>
-      </w:pPr>
-      <w:r>
-        <w:t xml:space="preserve">Download the data files referenced above. Each should be stored in the prepared subdirectories of</w:t>
-      </w:r>
-      <w:r>
-        <w:t xml:space="preserve"> </w:t>
-      </w:r>
-      <w:r>
-        <w:rPr>
-          <w:rStyle w:val="VerbatimChar"/>
-        </w:rPr>
-        <w:t xml:space="preserve">data/</w:t>
-      </w:r>
-      <w:r>
-        <w:t xml:space="preserve">, in the format that you download them in. Do not unzip. Scripts are provided in each directory to download the public-use files. Confidential data files requested as part of your FSRDC project will appear in the</w:t>
-      </w:r>
-      <w:r>
-        <w:t xml:space="preserve"> </w:t>
-      </w:r>
-      <w:r>
-        <w:rPr>
-          <w:rStyle w:val="VerbatimChar"/>
-        </w:rPr>
-        <w:t xml:space="preserve">/data</w:t>
-      </w:r>
-      <w:r>
-        <w:t xml:space="preserve"> </w:t>
-      </w:r>
-      <w:r>
-        <w:t xml:space="preserve">folder. No further action is needed on the replicator’s part.</w:t>
-      </w:r>
-    </w:p>
-    <w:p>
-      <w:pPr>
-        <w:numPr>
-          <w:ilvl w:val="0"/>
-          <w:numId w:val="1012"/>
-        </w:numPr>
-      </w:pPr>
-      <w:r>
-        <w:t xml:space="preserve">Run</w:t>
-      </w:r>
-      <w:r>
-        <w:t xml:space="preserve"> </w:t>
-      </w:r>
-      <w:r>
-        <w:rPr>
-          <w:rStyle w:val="VerbatimChar"/>
-        </w:rPr>
-        <w:t xml:space="preserve">programs/01_master.do</w:t>
-      </w:r>
-      <w:r>
-        <w:t xml:space="preserve"> </w:t>
-      </w:r>
-      <w:r>
-        <w:t xml:space="preserve">to run all steps in sequence.</w:t>
-      </w:r>
-    </w:p>
-    <w:p>
-      <w:pPr>
-        <w:pStyle w:val="Heading3"/>
-      </w:pPr>
-      <w:bookmarkStart w:id="60" w:name="details-1"/>
-      <w:r>
-        <w:t xml:space="preserve">Details</w:t>
-      </w:r>
-      <w:bookmarkEnd w:id="60"/>
+        <w:t xml:space="preserve">INSTRUCTIONS: The first two sections ensure that the data and software necessary to conduct the replication have been collected. This section then describes a human-readable instruction to conduct the replication. This may be simple, or may involve many complicated steps. It should be a simple list, no excess prose. Strict linear sequence. If more than 4-5 manual steps, please wrap a main program/Makefile around them, in logical sequences. Examples follow.</w:t>
+      </w:r>
     </w:p>
     <w:p>
       <w:pPr>
@@ -2642,51 +3041,22 @@
         </w:numPr>
       </w:pPr>
       <w:r>
-        <w:rPr>
-          <w:rStyle w:val="VerbatimChar"/>
-        </w:rPr>
-        <w:t xml:space="preserve">programs/00_setup.do</w:t>
-      </w:r>
-      <w:r>
-        <w:t xml:space="preserve">: will create all output directories, install needed ado packages.</w:t>
-      </w:r>
-    </w:p>
-    <w:p>
-      <w:pPr>
-        <w:numPr>
-          <w:ilvl w:val="1"/>
-          <w:numId w:val="1014"/>
-        </w:numPr>
-      </w:pPr>
-      <w:r>
-        <w:t xml:space="preserve">If wishing to update the ado packages used by this archive, change the parameter</w:t>
-      </w:r>
-      <w:r>
-        <w:t xml:space="preserve"> </w:t>
-      </w:r>
-      <w:r>
-        <w:rPr>
-          <w:rStyle w:val="VerbatimChar"/>
-        </w:rPr>
-        <w:t xml:space="preserve">update_ado</w:t>
-      </w:r>
-      <w:r>
-        <w:t xml:space="preserve"> </w:t>
-      </w:r>
-      <w:r>
-        <w:t xml:space="preserve">to</w:t>
-      </w:r>
-      <w:r>
-        <w:t xml:space="preserve"> </w:t>
-      </w:r>
-      <w:r>
-        <w:rPr>
-          <w:rStyle w:val="VerbatimChar"/>
-        </w:rPr>
-        <w:t xml:space="preserve">yes</w:t>
-      </w:r>
-      <w:r>
-        <w:t xml:space="preserve">. However, this is not needed to successfully reproduce the manuscript tables.</w:t>
+        <w:t xml:space="preserve">Edit</w:t>
+      </w:r>
+      <w:r>
+        <w:t xml:space="preserve"> </w:t>
+      </w:r>
+      <w:r>
+        <w:rPr>
+          <w:rStyle w:val="VerbatimChar"/>
+        </w:rPr>
+        <w:t xml:space="preserve">programs/config.do</w:t>
+      </w:r>
+      <w:r>
+        <w:t xml:space="preserve"> </w:t>
+      </w:r>
+      <w:r>
+        <w:t xml:space="preserve">to adjust the default path</w:t>
       </w:r>
     </w:p>
     <w:p>
@@ -2697,13 +3067,113 @@
         </w:numPr>
       </w:pPr>
       <w:r>
-        <w:rPr>
-          <w:rStyle w:val="VerbatimChar"/>
-        </w:rPr>
-        <w:t xml:space="preserve">programs/01_dataprep</w:t>
-      </w:r>
-      <w:r>
-        <w:t xml:space="preserve">:</w:t>
+        <w:t xml:space="preserve">Run</w:t>
+      </w:r>
+      <w:r>
+        <w:t xml:space="preserve"> </w:t>
+      </w:r>
+      <w:r>
+        <w:rPr>
+          <w:rStyle w:val="VerbatimChar"/>
+        </w:rPr>
+        <w:t xml:space="preserve">programs/00_setup.do</w:t>
+      </w:r>
+      <w:r>
+        <w:t xml:space="preserve"> </w:t>
+      </w:r>
+      <w:r>
+        <w:t xml:space="preserve">once on a new system to set up the working environment.</w:t>
+      </w:r>
+    </w:p>
+    <w:p>
+      <w:pPr>
+        <w:numPr>
+          <w:ilvl w:val="0"/>
+          <w:numId w:val="1013"/>
+        </w:numPr>
+      </w:pPr>
+      <w:r>
+        <w:t xml:space="preserve">Download the data files referenced above. Each should be stored in the prepared subdirectories of</w:t>
+      </w:r>
+      <w:r>
+        <w:t xml:space="preserve"> </w:t>
+      </w:r>
+      <w:r>
+        <w:rPr>
+          <w:rStyle w:val="VerbatimChar"/>
+        </w:rPr>
+        <w:t xml:space="preserve">data/</w:t>
+      </w:r>
+      <w:r>
+        <w:t xml:space="preserve">, in the format that you download them in. Do not unzip. Scripts are provided in each directory to download the public-use files. Confidential data files requested as part of your FSRDC project will appear in the</w:t>
+      </w:r>
+      <w:r>
+        <w:t xml:space="preserve"> </w:t>
+      </w:r>
+      <w:r>
+        <w:rPr>
+          <w:rStyle w:val="VerbatimChar"/>
+        </w:rPr>
+        <w:t xml:space="preserve">/data</w:t>
+      </w:r>
+      <w:r>
+        <w:t xml:space="preserve"> </w:t>
+      </w:r>
+      <w:r>
+        <w:t xml:space="preserve">folder. No further action is needed on the replicator’s part.</w:t>
+      </w:r>
+    </w:p>
+    <w:p>
+      <w:pPr>
+        <w:numPr>
+          <w:ilvl w:val="0"/>
+          <w:numId w:val="1013"/>
+        </w:numPr>
+      </w:pPr>
+      <w:r>
+        <w:t xml:space="preserve">Run</w:t>
+      </w:r>
+      <w:r>
+        <w:t xml:space="preserve"> </w:t>
+      </w:r>
+      <w:r>
+        <w:rPr>
+          <w:rStyle w:val="VerbatimChar"/>
+        </w:rPr>
+        <w:t xml:space="preserve">programs/01_main.do</w:t>
+      </w:r>
+      <w:r>
+        <w:t xml:space="preserve"> </w:t>
+      </w:r>
+      <w:r>
+        <w:t xml:space="preserve">to run all steps in sequence.</w:t>
+      </w:r>
+    </w:p>
+    <w:p>
+      <w:pPr>
+        <w:pStyle w:val="Heading3"/>
+      </w:pPr>
+      <w:bookmarkStart w:id="62" w:name="details-1"/>
+      <w:r>
+        <w:t xml:space="preserve">Details</w:t>
+      </w:r>
+      <w:bookmarkEnd w:id="62"/>
+    </w:p>
+    <w:p>
+      <w:pPr>
+        <w:numPr>
+          <w:ilvl w:val="0"/>
+          <w:numId w:val="1014"/>
+        </w:numPr>
+      </w:pPr>
+      <w:r>
+        <w:rPr>
+          <w:rStyle w:val="VerbatimChar"/>
+        </w:rPr>
+        <w:t xml:space="preserve">programs/00_setup.do</w:t>
+      </w:r>
+      <w:r>
+        <w:t xml:space="preserve">: will create all output directories, install needed ado packages.</w:t>
       </w:r>
     </w:p>
     <w:p>
@@ -2714,61 +3184,51 @@
         </w:numPr>
       </w:pPr>
       <w:r>
-        <w:t xml:space="preserve">These programs were last run at various times in 2018.</w:t>
-      </w:r>
-    </w:p>
-    <w:p>
-      <w:pPr>
-        <w:numPr>
-          <w:ilvl w:val="1"/>
-          <w:numId w:val="1015"/>
-        </w:numPr>
-      </w:pPr>
-      <w:r>
-        <w:t xml:space="preserve">Order does not matter, all programs can be run in parallel, if needed.</w:t>
-      </w:r>
-    </w:p>
-    <w:p>
-      <w:pPr>
-        <w:numPr>
-          <w:ilvl w:val="1"/>
-          <w:numId w:val="1015"/>
-        </w:numPr>
-      </w:pPr>
-      <w:r>
-        <w:t xml:space="preserve">A</w:t>
-      </w:r>
-      <w:r>
-        <w:t xml:space="preserve"> </w:t>
-      </w:r>
-      <w:r>
-        <w:rPr>
-          <w:rStyle w:val="VerbatimChar"/>
-        </w:rPr>
-        <w:t xml:space="preserve">programs/01_dataprep/master.do</w:t>
-      </w:r>
-      <w:r>
-        <w:t xml:space="preserve"> </w:t>
-      </w:r>
-      <w:r>
-        <w:t xml:space="preserve">will run them all in sequence, which should take about 2 hours.</w:t>
+        <w:t xml:space="preserve">If wishing to update the ado packages used by this archive, change the parameter</w:t>
+      </w:r>
+      <w:r>
+        <w:t xml:space="preserve"> </w:t>
+      </w:r>
+      <w:r>
+        <w:rPr>
+          <w:rStyle w:val="VerbatimChar"/>
+        </w:rPr>
+        <w:t xml:space="preserve">update_ado</w:t>
+      </w:r>
+      <w:r>
+        <w:t xml:space="preserve"> </w:t>
+      </w:r>
+      <w:r>
+        <w:t xml:space="preserve">to</w:t>
+      </w:r>
+      <w:r>
+        <w:t xml:space="preserve"> </w:t>
+      </w:r>
+      <w:r>
+        <w:rPr>
+          <w:rStyle w:val="VerbatimChar"/>
+        </w:rPr>
+        <w:t xml:space="preserve">yes</w:t>
+      </w:r>
+      <w:r>
+        <w:t xml:space="preserve">. However, this is not needed to successfully reproduce the manuscript tables.</w:t>
       </w:r>
     </w:p>
     <w:p>
       <w:pPr>
         <w:numPr>
           <w:ilvl w:val="0"/>
-          <w:numId w:val="1013"/>
-        </w:numPr>
-      </w:pPr>
-      <w:r>
-        <w:rPr>
-          <w:rStyle w:val="VerbatimChar"/>
-        </w:rPr>
-        <w:t xml:space="preserve">programs/02_analysis/master.do</w:t>
-      </w:r>
-      <w:r>
-        <w:t xml:space="preserve">.</w:t>
+          <w:numId w:val="1014"/>
+        </w:numPr>
+      </w:pPr>
+      <w:r>
+        <w:rPr>
+          <w:rStyle w:val="VerbatimChar"/>
+        </w:rPr>
+        <w:t xml:space="preserve">programs/01_dataprep</w:t>
+      </w:r>
+      <w:r>
+        <w:t xml:space="preserve">:</w:t>
       </w:r>
     </w:p>
     <w:p>
@@ -2779,7 +3239,7 @@
         </w:numPr>
       </w:pPr>
       <w:r>
-        <w:t xml:space="preserve">If running programs individually, note that ORDER IS IMPORTANT.</w:t>
+        <w:t xml:space="preserve">These programs were last run at various times in 2018.</w:t>
       </w:r>
     </w:p>
     <w:p>
@@ -2790,50 +3250,50 @@
         </w:numPr>
       </w:pPr>
       <w:r>
-        <w:t xml:space="preserve">The programs were last run top to bottom on July 4, 2019.</w:t>
+        <w:t xml:space="preserve">Order does not matter, all programs can be run in parallel, if needed.</w:t>
+      </w:r>
+    </w:p>
+    <w:p>
+      <w:pPr>
+        <w:numPr>
+          <w:ilvl w:val="1"/>
+          <w:numId w:val="1016"/>
+        </w:numPr>
+      </w:pPr>
+      <w:r>
+        <w:t xml:space="preserve">A</w:t>
+      </w:r>
+      <w:r>
+        <w:t xml:space="preserve"> </w:t>
+      </w:r>
+      <w:r>
+        <w:rPr>
+          <w:rStyle w:val="VerbatimChar"/>
+        </w:rPr>
+        <w:t xml:space="preserve">programs/01_dataprep/main.do</w:t>
+      </w:r>
+      <w:r>
+        <w:t xml:space="preserve"> </w:t>
+      </w:r>
+      <w:r>
+        <w:t xml:space="preserve">will run them all in sequence, which should take about 2 hours.</w:t>
       </w:r>
     </w:p>
     <w:p>
       <w:pPr>
         <w:numPr>
           <w:ilvl w:val="0"/>
-          <w:numId w:val="1013"/>
-        </w:numPr>
-      </w:pPr>
-      <w:r>
-        <w:rPr>
-          <w:rStyle w:val="VerbatimChar"/>
-        </w:rPr>
-        <w:t xml:space="preserve">programs/03_appendix/master-appendix.do</w:t>
-      </w:r>
-      <w:r>
-        <w:t xml:space="preserve">. The programs were last run top to bottom on July 4, 2019.</w:t>
-      </w:r>
-    </w:p>
-    <w:p>
-      <w:pPr>
-        <w:numPr>
-          <w:ilvl w:val="0"/>
-          <w:numId w:val="1013"/>
-        </w:numPr>
-      </w:pPr>
-      <w:r>
-        <w:t xml:space="preserve">Figure 1: The figure can be reproduced using the data provided in the folder</w:t>
-      </w:r>
-      <w:r>
-        <w:t xml:space="preserve"> </w:t>
-      </w:r>
-      <w:r>
-        <w:t xml:space="preserve">“</w:t>
-      </w:r>
-      <w:r>
-        <w:t xml:space="preserve">2_data/data_map</w:t>
-      </w:r>
-      <w:r>
-        <w:t xml:space="preserve">”</w:t>
-      </w:r>
-      <w:r>
-        <w:t xml:space="preserve">, and ArcGIS Desktop (Version 10.7.1) by following these (manual) instructions:</w:t>
+          <w:numId w:val="1014"/>
+        </w:numPr>
+      </w:pPr>
+      <w:r>
+        <w:rPr>
+          <w:rStyle w:val="VerbatimChar"/>
+        </w:rPr>
+        <w:t xml:space="preserve">programs/02_analysis/main.do</w:t>
+      </w:r>
+      <w:r>
+        <w:t xml:space="preserve">.</w:t>
       </w:r>
     </w:p>
     <w:p>
@@ -2844,85 +3304,7 @@
         </w:numPr>
       </w:pPr>
       <w:r>
-        <w:t xml:space="preserve">Create a new map document in ArcGIS ArcMap, browse to the folder</w:t>
-      </w:r>
-      <w:r>
-        <w:t xml:space="preserve"> </w:t>
-      </w:r>
-      <w:r>
-        <w:t xml:space="preserve">“</w:t>
-      </w:r>
-      <w:r>
-        <w:t xml:space="preserve">2_data/data_map</w:t>
-      </w:r>
-      <w:r>
-        <w:t xml:space="preserve">”</w:t>
-      </w:r>
-      <w:r>
-        <w:t xml:space="preserve"> </w:t>
-      </w:r>
-      <w:r>
-        <w:t xml:space="preserve">in the</w:t>
-      </w:r>
-      <w:r>
-        <w:t xml:space="preserve"> </w:t>
-      </w:r>
-      <w:r>
-        <w:t xml:space="preserve">“</w:t>
-      </w:r>
-      <w:r>
-        <w:t xml:space="preserve">Catalog</w:t>
-      </w:r>
-      <w:r>
-        <w:t xml:space="preserve">”</w:t>
-      </w:r>
-      <w:r>
-        <w:t xml:space="preserve">, with files</w:t>
-      </w:r>
-      <w:r>
-        <w:t xml:space="preserve"> </w:t>
-      </w:r>
-      <w:r>
-        <w:t xml:space="preserve">“</w:t>
-      </w:r>
-      <w:r>
-        <w:t xml:space="preserve">provinceborders.shp</w:t>
-      </w:r>
-      <w:r>
-        <w:t xml:space="preserve">”</w:t>
-      </w:r>
-      <w:r>
-        <w:t xml:space="preserve">,</w:t>
-      </w:r>
-      <w:r>
-        <w:t xml:space="preserve"> </w:t>
-      </w:r>
-      <w:r>
-        <w:t xml:space="preserve">“</w:t>
-      </w:r>
-      <w:r>
-        <w:t xml:space="preserve">lakes.shp</w:t>
-      </w:r>
-      <w:r>
-        <w:t xml:space="preserve">”</w:t>
-      </w:r>
-      <w:r>
-        <w:t xml:space="preserve">, and</w:t>
-      </w:r>
-      <w:r>
-        <w:t xml:space="preserve"> </w:t>
-      </w:r>
-      <w:r>
-        <w:t xml:space="preserve">“</w:t>
-      </w:r>
-      <w:r>
-        <w:t xml:space="preserve">cities.shp</w:t>
-      </w:r>
-      <w:r>
-        <w:t xml:space="preserve">”</w:t>
-      </w:r>
-      <w:r>
-        <w:t xml:space="preserve">.</w:t>
+        <w:t xml:space="preserve">If running programs individually, note that ORDER IS IMPORTANT.</w:t>
       </w:r>
     </w:p>
     <w:p>
@@ -2933,6 +3315,149 @@
         </w:numPr>
       </w:pPr>
       <w:r>
+        <w:t xml:space="preserve">The programs were last run top to bottom on July 4, 2019.</w:t>
+      </w:r>
+    </w:p>
+    <w:p>
+      <w:pPr>
+        <w:numPr>
+          <w:ilvl w:val="0"/>
+          <w:numId w:val="1014"/>
+        </w:numPr>
+      </w:pPr>
+      <w:r>
+        <w:rPr>
+          <w:rStyle w:val="VerbatimChar"/>
+        </w:rPr>
+        <w:t xml:space="preserve">programs/03_appendix/main-appendix.do</w:t>
+      </w:r>
+      <w:r>
+        <w:t xml:space="preserve">. The programs were last run top to bottom on July 4, 2019.</w:t>
+      </w:r>
+    </w:p>
+    <w:p>
+      <w:pPr>
+        <w:numPr>
+          <w:ilvl w:val="0"/>
+          <w:numId w:val="1014"/>
+        </w:numPr>
+      </w:pPr>
+      <w:r>
+        <w:t xml:space="preserve">Figure 1: The figure can be reproduced using the data provided in the folder</w:t>
+      </w:r>
+      <w:r>
+        <w:t xml:space="preserve"> </w:t>
+      </w:r>
+      <w:r>
+        <w:t xml:space="preserve">“</w:t>
+      </w:r>
+      <w:r>
+        <w:t xml:space="preserve">2_data/data_map</w:t>
+      </w:r>
+      <w:r>
+        <w:t xml:space="preserve">”</w:t>
+      </w:r>
+      <w:r>
+        <w:t xml:space="preserve">, and ArcGIS Desktop (Version 10.7.1) by following these (manual) instructions:</w:t>
+      </w:r>
+    </w:p>
+    <w:p>
+      <w:pPr>
+        <w:numPr>
+          <w:ilvl w:val="1"/>
+          <w:numId w:val="1018"/>
+        </w:numPr>
+      </w:pPr>
+      <w:r>
+        <w:t xml:space="preserve">Create a new map document in ArcGIS ArcMap, browse to the folder</w:t>
+      </w:r>
+      <w:r>
+        <w:t xml:space="preserve"> </w:t>
+      </w:r>
+      <w:r>
+        <w:t xml:space="preserve">“</w:t>
+      </w:r>
+      <w:r>
+        <w:t xml:space="preserve">2_data/data_map</w:t>
+      </w:r>
+      <w:r>
+        <w:t xml:space="preserve">”</w:t>
+      </w:r>
+      <w:r>
+        <w:t xml:space="preserve"> </w:t>
+      </w:r>
+      <w:r>
+        <w:t xml:space="preserve">in the</w:t>
+      </w:r>
+      <w:r>
+        <w:t xml:space="preserve"> </w:t>
+      </w:r>
+      <w:r>
+        <w:t xml:space="preserve">“</w:t>
+      </w:r>
+      <w:r>
+        <w:t xml:space="preserve">Catalog</w:t>
+      </w:r>
+      <w:r>
+        <w:t xml:space="preserve">”</w:t>
+      </w:r>
+      <w:r>
+        <w:t xml:space="preserve">, with files</w:t>
+      </w:r>
+      <w:r>
+        <w:t xml:space="preserve"> </w:t>
+      </w:r>
+      <w:r>
+        <w:t xml:space="preserve">“</w:t>
+      </w:r>
+      <w:r>
+        <w:t xml:space="preserve">provinceborders.shp</w:t>
+      </w:r>
+      <w:r>
+        <w:t xml:space="preserve">”</w:t>
+      </w:r>
+      <w:r>
+        <w:t xml:space="preserve">,</w:t>
+      </w:r>
+      <w:r>
+        <w:t xml:space="preserve"> </w:t>
+      </w:r>
+      <w:r>
+        <w:t xml:space="preserve">“</w:t>
+      </w:r>
+      <w:r>
+        <w:t xml:space="preserve">lakes.shp</w:t>
+      </w:r>
+      <w:r>
+        <w:t xml:space="preserve">”</w:t>
+      </w:r>
+      <w:r>
+        <w:t xml:space="preserve">, and</w:t>
+      </w:r>
+      <w:r>
+        <w:t xml:space="preserve"> </w:t>
+      </w:r>
+      <w:r>
+        <w:t xml:space="preserve">“</w:t>
+      </w:r>
+      <w:r>
+        <w:t xml:space="preserve">cities.shp</w:t>
+      </w:r>
+      <w:r>
+        <w:t xml:space="preserve">”</w:t>
+      </w:r>
+      <w:r>
+        <w:t xml:space="preserve">.</w:t>
+      </w:r>
+    </w:p>
+    <w:p>
+      <w:pPr>
+        <w:numPr>
+          <w:ilvl w:val="1"/>
+          <w:numId w:val="1018"/>
+        </w:numPr>
+      </w:pPr>
+      <w:r>
         <w:t xml:space="preserve">Drop the files listed above onto the new map, creating three separate layers. Order them with</w:t>
       </w:r>
       <w:r>
@@ -2976,7 +3501,7 @@
       <w:pPr>
         <w:numPr>
           <w:ilvl w:val="1"/>
-          <w:numId w:val="1017"/>
+          <w:numId w:val="1018"/>
         </w:numPr>
       </w:pPr>
       <w:r>
@@ -3002,11 +3527,11 @@
       <w:pPr>
         <w:pStyle w:val="Heading2"/>
       </w:pPr>
-      <w:bookmarkStart w:id="61" w:name="list-of-tables-and-programs"/>
+      <w:bookmarkStart w:id="63" w:name="list-of-tables-and-programs"/>
       <w:r>
         <w:t xml:space="preserve">List of tables and programs</w:t>
       </w:r>
-      <w:bookmarkEnd w:id="61"/>
+      <w:bookmarkEnd w:id="63"/>
     </w:p>
     <w:p>
       <w:pPr>
@@ -3069,7 +3594,7 @@
       <w:pPr>
         <w:numPr>
           <w:ilvl w:val="0"/>
-          <w:numId w:val="1018"/>
+          <w:numId w:val="1019"/>
         </w:numPr>
       </w:pPr>
       <w:r>
@@ -3080,7 +3605,7 @@
       <w:pPr>
         <w:numPr>
           <w:ilvl w:val="0"/>
-          <w:numId w:val="1018"/>
+          <w:numId w:val="1019"/>
         </w:numPr>
       </w:pPr>
       <w:r>
@@ -3091,7 +3616,7 @@
       <w:pPr>
         <w:numPr>
           <w:ilvl w:val="0"/>
-          <w:numId w:val="1018"/>
+          <w:numId w:val="1019"/>
         </w:numPr>
       </w:pPr>
       <w:r>
@@ -3476,11 +4001,11 @@
       <w:pPr>
         <w:pStyle w:val="Heading2"/>
       </w:pPr>
-      <w:bookmarkStart w:id="62" w:name="references"/>
+      <w:bookmarkStart w:id="64" w:name="references"/>
       <w:r>
         <w:t xml:space="preserve">References</w:t>
       </w:r>
-      <w:bookmarkEnd w:id="62"/>
+      <w:bookmarkEnd w:id="64"/>
     </w:p>
     <w:p>
       <w:pPr>
@@ -3638,11 +4163,11 @@
       <w:pPr>
         <w:pStyle w:val="Heading2"/>
       </w:pPr>
-      <w:bookmarkStart w:id="63" w:name="acknowledgements"/>
+      <w:bookmarkStart w:id="65" w:name="acknowledgements"/>
       <w:r>
         <w:t xml:space="preserve">Acknowledgements</w:t>
       </w:r>
-      <w:bookmarkEnd w:id="63"/>
+      <w:bookmarkEnd w:id="65"/>
     </w:p>
     <w:p>
       <w:pPr>
@@ -3971,6 +4496,9 @@
     <w:abstractNumId w:val="991"/>
   </w:num>
   <w:num w:numId="1018">
+    <w:abstractNumId w:val="991"/>
+  </w:num>
+  <w:num w:numId="1019">
     <w:abstractNumId w:val="991"/>
   </w:num>
 </w:numbering>

</xml_diff>